<commit_message>
Product details and add to cart 12/07/2025
Product add and view with proper bootstrap
</commit_message>
<xml_diff>
--- a/Society Issue Tracker Working.docx
+++ b/Society Issue Tracker Working.docx
@@ -32,7 +32,6 @@
           <w:lang w:val="en-US"/>
         </w:rPr>
       </w:pPr>
-      <w:proofErr w:type="gramStart"/>
       <w:r>
         <w:rPr>
           <w:b/>
@@ -41,10 +40,12 @@
           <w:szCs w:val="34"/>
           <w:lang w:val="en-US"/>
         </w:rPr>
-        <w:t>Date :</w:t>
-      </w:r>
-      <w:proofErr w:type="gramEnd"/>
-      <w:r>
+        <w:t>Date : 09/07/25</w:t>
+      </w:r>
+    </w:p>
+    <w:p>
+      <w:pPr>
+        <w:jc w:val="center"/>
         <w:rPr>
           <w:b/>
           <w:bCs/>
@@ -52,12 +53,8 @@
           <w:szCs w:val="34"/>
           <w:lang w:val="en-US"/>
         </w:rPr>
-        <w:t xml:space="preserve"> 09/07/25</w:t>
-      </w:r>
-    </w:p>
-    <w:p>
-      <w:pPr>
-        <w:jc w:val="center"/>
+      </w:pPr>
+      <w:r>
         <w:rPr>
           <w:b/>
           <w:bCs/>
@@ -65,38 +62,7 @@
           <w:szCs w:val="34"/>
           <w:lang w:val="en-US"/>
         </w:rPr>
-      </w:pPr>
-      <w:r>
-        <w:rPr>
-          <w:b/>
-          <w:bCs/>
-          <w:sz w:val="34"/>
-          <w:szCs w:val="34"/>
-          <w:lang w:val="en-US"/>
-        </w:rPr>
-        <w:t xml:space="preserve">Group </w:t>
-      </w:r>
-      <w:proofErr w:type="gramStart"/>
-      <w:r>
-        <w:rPr>
-          <w:b/>
-          <w:bCs/>
-          <w:sz w:val="34"/>
-          <w:szCs w:val="34"/>
-          <w:lang w:val="en-US"/>
-        </w:rPr>
-        <w:t>Name :</w:t>
-      </w:r>
-      <w:proofErr w:type="gramEnd"/>
-      <w:r>
-        <w:rPr>
-          <w:b/>
-          <w:bCs/>
-          <w:sz w:val="34"/>
-          <w:szCs w:val="34"/>
-          <w:lang w:val="en-US"/>
-        </w:rPr>
-        <w:t xml:space="preserve"> Parekh Manav</w:t>
+        <w:t>Group Name : Parekh Manav</w:t>
       </w:r>
     </w:p>
     <w:p>
@@ -116,7 +82,6 @@
           <w:lang w:val="en-US"/>
         </w:rPr>
       </w:pPr>
-      <w:proofErr w:type="gramStart"/>
       <w:r>
         <w:rPr>
           <w:b/>
@@ -125,18 +90,7 @@
           <w:szCs w:val="30"/>
           <w:lang w:val="en-US"/>
         </w:rPr>
-        <w:t>Node :</w:t>
-      </w:r>
-      <w:proofErr w:type="gramEnd"/>
-      <w:r>
-        <w:rPr>
-          <w:b/>
-          <w:bCs/>
-          <w:sz w:val="30"/>
-          <w:szCs w:val="30"/>
-          <w:lang w:val="en-US"/>
-        </w:rPr>
-        <w:t xml:space="preserve"> -</w:t>
+        <w:t>Node : -</w:t>
       </w:r>
     </w:p>
     <w:p>
@@ -168,19 +122,11 @@
           <w:lang w:val="en-US"/>
         </w:rPr>
       </w:pPr>
-      <w:proofErr w:type="spellStart"/>
-      <w:r>
-        <w:rPr>
-          <w:lang w:val="en-US"/>
-        </w:rPr>
-        <w:t>Multile</w:t>
-      </w:r>
-      <w:proofErr w:type="spellEnd"/>
-      <w:r>
-        <w:rPr>
-          <w:lang w:val="en-US"/>
-        </w:rPr>
-        <w:t xml:space="preserve"> routing</w:t>
+      <w:r>
+        <w:rPr>
+          <w:lang w:val="en-US"/>
+        </w:rPr>
+        <w:t>Multile routing</w:t>
       </w:r>
     </w:p>
     <w:p>
@@ -198,16 +144,8 @@
         <w:rPr>
           <w:lang w:val="en-US"/>
         </w:rPr>
-        <w:t xml:space="preserve">Data convert to </w:t>
-      </w:r>
-      <w:proofErr w:type="spellStart"/>
-      <w:r>
-        <w:rPr>
-          <w:lang w:val="en-US"/>
-        </w:rPr>
-        <w:t>json</w:t>
-      </w:r>
-      <w:proofErr w:type="spellEnd"/>
+        <w:t>Data convert to json</w:t>
+      </w:r>
     </w:p>
     <w:p>
       <w:pPr>
@@ -219,7 +157,6 @@
           <w:lang w:val="en-US"/>
         </w:rPr>
       </w:pPr>
-      <w:proofErr w:type="gramStart"/>
       <w:r>
         <w:rPr>
           <w:b/>
@@ -228,18 +165,7 @@
           <w:szCs w:val="30"/>
           <w:lang w:val="en-US"/>
         </w:rPr>
-        <w:t>Express :</w:t>
-      </w:r>
-      <w:proofErr w:type="gramEnd"/>
-      <w:r>
-        <w:rPr>
-          <w:b/>
-          <w:bCs/>
-          <w:sz w:val="30"/>
-          <w:szCs w:val="30"/>
-          <w:lang w:val="en-US"/>
-        </w:rPr>
-        <w:t xml:space="preserve"> -</w:t>
+        <w:t>Express : -</w:t>
       </w:r>
     </w:p>
     <w:p>
@@ -348,7 +274,6 @@
           <w:lang w:val="en-US"/>
         </w:rPr>
       </w:pPr>
-      <w:proofErr w:type="gramStart"/>
       <w:r>
         <w:rPr>
           <w:b/>
@@ -357,18 +282,7 @@
           <w:szCs w:val="30"/>
           <w:lang w:val="en-US"/>
         </w:rPr>
-        <w:t>React :</w:t>
-      </w:r>
-      <w:proofErr w:type="gramEnd"/>
-      <w:r>
-        <w:rPr>
-          <w:b/>
-          <w:bCs/>
-          <w:sz w:val="30"/>
-          <w:szCs w:val="30"/>
-          <w:lang w:val="en-US"/>
-        </w:rPr>
-        <w:t xml:space="preserve"> -</w:t>
+        <w:t>React : -</w:t>
       </w:r>
     </w:p>
     <w:p>
@@ -422,16 +336,8 @@
         <w:rPr>
           <w:lang w:val="en-US"/>
         </w:rPr>
-        <w:t xml:space="preserve">Bill </w:t>
-      </w:r>
-      <w:proofErr w:type="gramStart"/>
-      <w:r>
-        <w:rPr>
-          <w:lang w:val="en-US"/>
-        </w:rPr>
-        <w:t>generate</w:t>
-      </w:r>
-      <w:proofErr w:type="gramEnd"/>
+        <w:t>Bill generate</w:t>
+      </w:r>
     </w:p>
     <w:p>
       <w:pPr>
@@ -485,6 +391,42 @@
           <w:lang w:val="en-US"/>
         </w:rPr>
         <w:t xml:space="preserve"> bootstrap</w:t>
+      </w:r>
+    </w:p>
+    <w:p>
+      <w:pPr>
+        <w:pStyle w:val="ListParagraph"/>
+        <w:numPr>
+          <w:ilvl w:val="1"/>
+          <w:numId w:val="4"/>
+        </w:numPr>
+        <w:rPr>
+          <w:lang w:val="en-US"/>
+        </w:rPr>
+      </w:pPr>
+      <w:r>
+        <w:rPr>
+          <w:lang w:val="en-US"/>
+        </w:rPr>
+        <w:t>Learning Routing</w:t>
+      </w:r>
+    </w:p>
+    <w:p>
+      <w:pPr>
+        <w:pStyle w:val="ListParagraph"/>
+        <w:numPr>
+          <w:ilvl w:val="1"/>
+          <w:numId w:val="4"/>
+        </w:numPr>
+        <w:rPr>
+          <w:lang w:val="en-US"/>
+        </w:rPr>
+      </w:pPr>
+      <w:r>
+        <w:rPr>
+          <w:lang w:val="en-US"/>
+        </w:rPr>
+        <w:t>Use navigation url</w:t>
       </w:r>
     </w:p>
     <w:p>

</xml_diff>